<commit_message>
Added JAVA 6 Support. Also update functionality
</commit_message>
<xml_diff>
--- a/UserMan- ReadMe.docx
+++ b/UserMan- ReadMe.docx
@@ -191,16 +191,37 @@
       <w:r>
         <w:t>delete</w:t>
       </w:r>
+      <w:r>
+        <w:t xml:space="preserve"> testUser1212 SAP_HANA_TEST_OPENSSO testIden1212 PUBLIC</w:t>
+      </w:r>
+    </w:p>
+    <w:p>
+      <w:pPr>
+        <w:ind w:left="360"/>
+      </w:pPr>
       <w:bookmarkStart w:id="0" w:name="_GoBack"/>
       <w:bookmarkEnd w:id="0"/>
-      <w:r>
-        <w:t xml:space="preserve"> testUser1212 SAP_HANA_TEST_OPENSSO testIden1212 PUBLIC</w:t>
-      </w:r>
     </w:p>
     <w:p>
       <w:pPr>
         <w:ind w:left="360"/>
       </w:pPr>
+    </w:p>
+    <w:p>
+      <w:pPr>
+        <w:ind w:left="360"/>
+      </w:pPr>
+      <w:r>
+        <w:t>String [] a={"hana01.dev.dci.local", "30015", "</w:t>
+      </w:r>
+      <w:proofErr w:type="spellStart"/>
+      <w:r>
+        <w:t>jaisebastian</w:t>
+      </w:r>
+      <w:proofErr w:type="spellEnd"/>
+      <w:r>
+        <w:t>" ,"Welcome.1", "update", "testUser1212", "SAP_HANA_TEST_OPENSSO", "testIden1212", "PUBLIC"};</w:t>
+      </w:r>
     </w:p>
     <w:p>
       <w:pPr>

</xml_diff>